<commit_message>
Created a project(myweb) and an app(poll) in Django
</commit_message>
<xml_diff>
--- a/Django/Django Object-Relational Mapper.docx
+++ b/Django/Django Object-Relational Mapper.docx
@@ -336,6 +336,2261 @@
         <w:tab/>
         <w:t>- Oracle</w:t>
       </w:r>
+    </w:p>
+    <w:p/>
+    <w:p>
+      <w:pPr>
+        <w:rPr>
+          <w:b/>
+        </w:rPr>
+      </w:pPr>
+      <w:r>
+        <w:rPr>
+          <w:b/>
+        </w:rPr>
+        <w:t>Your First Django Project:</w:t>
+      </w:r>
+    </w:p>
+    <w:p>
+      <w:r>
+        <w:rPr>
+          <w:b/>
+        </w:rPr>
+        <w:t>Project Creation:</w:t>
+      </w:r>
+      <w:r>
+        <w:t xml:space="preserve"> The Django environment is ready, and you can build your first web application now. It starts by creating a new Django project.</w:t>
+      </w:r>
+    </w:p>
+    <w:p>
+      <w:proofErr w:type="gramStart"/>
+      <w:r>
+        <w:t>From command line, cd to a directory where the project code will be created.</w:t>
+      </w:r>
+      <w:proofErr w:type="gramEnd"/>
+    </w:p>
+    <w:p>
+      <w:r>
+        <w:t xml:space="preserve">Use the </w:t>
+      </w:r>
+      <w:proofErr w:type="spellStart"/>
+      <w:r>
+        <w:t>django</w:t>
+      </w:r>
+      <w:proofErr w:type="spellEnd"/>
+      <w:r>
+        <w:t xml:space="preserve">-admin command to create a project </w:t>
+      </w:r>
+      <w:proofErr w:type="spellStart"/>
+      <w:r>
+        <w:t>myweb</w:t>
+      </w:r>
+      <w:proofErr w:type="spellEnd"/>
+      <w:r>
+        <w:t>.</w:t>
+      </w:r>
+    </w:p>
+    <w:p>
+      <w:r>
+        <w:t xml:space="preserve">$ </w:t>
+      </w:r>
+      <w:proofErr w:type="spellStart"/>
+      <w:proofErr w:type="gramStart"/>
+      <w:r>
+        <w:t>django</w:t>
+      </w:r>
+      <w:proofErr w:type="spellEnd"/>
+      <w:r>
+        <w:t>-admin</w:t>
+      </w:r>
+      <w:proofErr w:type="gramEnd"/>
+      <w:r>
+        <w:t xml:space="preserve"> </w:t>
+      </w:r>
+      <w:proofErr w:type="spellStart"/>
+      <w:r>
+        <w:t>startproject</w:t>
+      </w:r>
+      <w:proofErr w:type="spellEnd"/>
+      <w:r>
+        <w:t xml:space="preserve"> </w:t>
+      </w:r>
+      <w:proofErr w:type="spellStart"/>
+      <w:r>
+        <w:t>myweb</w:t>
+      </w:r>
+      <w:proofErr w:type="spellEnd"/>
+      <w:r>
+        <w:t xml:space="preserve"> </w:t>
+      </w:r>
+    </w:p>
+    <w:p>
+      <w:pPr>
+        <w:rPr>
+          <w:b/>
+        </w:rPr>
+      </w:pPr>
+    </w:p>
+    <w:p>
+      <w:pPr>
+        <w:rPr>
+          <w:b/>
+        </w:rPr>
+      </w:pPr>
+      <w:r>
+        <w:rPr>
+          <w:b/>
+        </w:rPr>
+        <w:t xml:space="preserve">What Entails a Django </w:t>
+      </w:r>
+      <w:proofErr w:type="gramStart"/>
+      <w:r>
+        <w:rPr>
+          <w:b/>
+        </w:rPr>
+        <w:t>project:</w:t>
+      </w:r>
+      <w:proofErr w:type="gramEnd"/>
+    </w:p>
+    <w:p>
+      <w:r>
+        <w:rPr>
+          <w:b/>
+          <w:noProof/>
+          <w:lang w:eastAsia="en-IN"/>
+        </w:rPr>
+        <mc:AlternateContent>
+          <mc:Choice Requires="wps">
+            <w:drawing>
+              <wp:anchor distT="0" distB="0" distL="114300" distR="114300" simplePos="0" relativeHeight="251666432" behindDoc="0" locked="0" layoutInCell="1" allowOverlap="1">
+                <wp:simplePos x="0" y="0"/>
+                <wp:positionH relativeFrom="column">
+                  <wp:posOffset>326571</wp:posOffset>
+                </wp:positionH>
+                <wp:positionV relativeFrom="paragraph">
+                  <wp:posOffset>305889</wp:posOffset>
+                </wp:positionV>
+                <wp:extent cx="1989117" cy="2357111"/>
+                <wp:effectExtent l="0" t="0" r="11430" b="24765"/>
+                <wp:wrapNone/>
+                <wp:docPr id="8" name="Rectangle 8"/>
+                <wp:cNvGraphicFramePr/>
+                <a:graphic xmlns:a="http://schemas.openxmlformats.org/drawingml/2006/main">
+                  <a:graphicData uri="http://schemas.microsoft.com/office/word/2010/wordprocessingShape">
+                    <wps:wsp>
+                      <wps:cNvSpPr/>
+                      <wps:spPr>
+                        <a:xfrm>
+                          <a:off x="0" y="0"/>
+                          <a:ext cx="1989117" cy="2357111"/>
+                        </a:xfrm>
+                        <a:prstGeom prst="rect">
+                          <a:avLst/>
+                        </a:prstGeom>
+                        <a:noFill/>
+                      </wps:spPr>
+                      <wps:style>
+                        <a:lnRef idx="2">
+                          <a:schemeClr val="accent1">
+                            <a:shade val="50000"/>
+                          </a:schemeClr>
+                        </a:lnRef>
+                        <a:fillRef idx="1">
+                          <a:schemeClr val="accent1"/>
+                        </a:fillRef>
+                        <a:effectRef idx="0">
+                          <a:schemeClr val="accent1"/>
+                        </a:effectRef>
+                        <a:fontRef idx="minor">
+                          <a:schemeClr val="lt1"/>
+                        </a:fontRef>
+                      </wps:style>
+                      <wps:bodyPr rot="0" spcFirstLastPara="0" vertOverflow="overflow" horzOverflow="overflow" vert="horz" wrap="square" lIns="91440" tIns="45720" rIns="91440" bIns="45720" numCol="1" spcCol="0" rtlCol="0" fromWordArt="0" anchor="ctr" anchorCtr="0" forceAA="0" compatLnSpc="1">
+                        <a:prstTxWarp prst="textNoShape">
+                          <a:avLst/>
+                        </a:prstTxWarp>
+                        <a:noAutofit/>
+                      </wps:bodyPr>
+                    </wps:wsp>
+                  </a:graphicData>
+                </a:graphic>
+                <wp14:sizeRelH relativeFrom="margin">
+                  <wp14:pctWidth>0</wp14:pctWidth>
+                </wp14:sizeRelH>
+                <wp14:sizeRelV relativeFrom="margin">
+                  <wp14:pctHeight>0</wp14:pctHeight>
+                </wp14:sizeRelV>
+              </wp:anchor>
+            </w:drawing>
+          </mc:Choice>
+          <mc:Fallback>
+            <w:pict>
+              <v:rect id="Rectangle 8" o:spid="_x0000_s1026" style="position:absolute;margin-left:25.7pt;margin-top:24.1pt;width:156.6pt;height:185.6pt;z-index:251666432;visibility:visible;mso-wrap-style:square;mso-width-percent:0;mso-height-percent:0;mso-wrap-distance-left:9pt;mso-wrap-distance-top:0;mso-wrap-distance-right:9pt;mso-wrap-distance-bottom:0;mso-position-horizontal:absolute;mso-position-horizontal-relative:text;mso-position-vertical:absolute;mso-position-vertical-relative:text;mso-width-percent:0;mso-height-percent:0;mso-width-relative:margin;mso-height-relative:margin;v-text-anchor:middle" o:gfxdata="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" filled="f" strokecolor="#243f60 [1604]" strokeweight="2pt"/>
+            </w:pict>
+          </mc:Fallback>
+        </mc:AlternateContent>
+      </w:r>
+      <w:r>
+        <w:rPr>
+          <w:b/>
+          <w:noProof/>
+          <w:lang w:eastAsia="en-IN"/>
+        </w:rPr>
+        <mc:AlternateContent>
+          <mc:Choice Requires="wps">
+            <w:drawing>
+              <wp:anchor distT="0" distB="0" distL="114300" distR="114300" simplePos="0" relativeHeight="251659264" behindDoc="0" locked="0" layoutInCell="1" allowOverlap="1">
+                <wp:simplePos x="0" y="0"/>
+                <wp:positionH relativeFrom="column">
+                  <wp:posOffset>3420027</wp:posOffset>
+                </wp:positionH>
+                <wp:positionV relativeFrom="paragraph">
+                  <wp:posOffset>252252</wp:posOffset>
+                </wp:positionV>
+                <wp:extent cx="1466603" cy="231569"/>
+                <wp:effectExtent l="0" t="0" r="19685" b="16510"/>
+                <wp:wrapNone/>
+                <wp:docPr id="1" name="Text Box 1"/>
+                <wp:cNvGraphicFramePr/>
+                <a:graphic xmlns:a="http://schemas.openxmlformats.org/drawingml/2006/main">
+                  <a:graphicData uri="http://schemas.microsoft.com/office/word/2010/wordprocessingShape">
+                    <wps:wsp>
+                      <wps:cNvSpPr txBox="1"/>
+                      <wps:spPr>
+                        <a:xfrm>
+                          <a:off x="0" y="0"/>
+                          <a:ext cx="1466603" cy="231569"/>
+                        </a:xfrm>
+                        <a:prstGeom prst="rect">
+                          <a:avLst/>
+                        </a:prstGeom>
+                        <a:solidFill>
+                          <a:schemeClr val="lt1"/>
+                        </a:solidFill>
+                        <a:ln w="6350">
+                          <a:solidFill>
+                            <a:prstClr val="black"/>
+                          </a:solidFill>
+                        </a:ln>
+                        <a:effectLst/>
+                      </wps:spPr>
+                      <wps:style>
+                        <a:lnRef idx="0">
+                          <a:schemeClr val="accent1"/>
+                        </a:lnRef>
+                        <a:fillRef idx="0">
+                          <a:schemeClr val="accent1"/>
+                        </a:fillRef>
+                        <a:effectRef idx="0">
+                          <a:schemeClr val="accent1"/>
+                        </a:effectRef>
+                        <a:fontRef idx="minor">
+                          <a:schemeClr val="dk1"/>
+                        </a:fontRef>
+                      </wps:style>
+                      <wps:txbx>
+                        <w:txbxContent>
+                          <w:p>
+                            <w:pPr>
+                              <w:rPr>
+                                <w:sz w:val="18"/>
+                                <w:szCs w:val="18"/>
+                              </w:rPr>
+                            </w:pPr>
+                            <w:r>
+                              <w:rPr>
+                                <w:sz w:val="18"/>
+                                <w:szCs w:val="18"/>
+                              </w:rPr>
+                              <w:t>Container for the project</w:t>
+                            </w:r>
+                          </w:p>
+                        </w:txbxContent>
+                      </wps:txbx>
+                      <wps:bodyPr rot="0" spcFirstLastPara="0" vertOverflow="overflow" horzOverflow="overflow" vert="horz" wrap="square" lIns="91440" tIns="45720" rIns="91440" bIns="45720" numCol="1" spcCol="0" rtlCol="0" fromWordArt="0" anchor="t" anchorCtr="0" forceAA="0" compatLnSpc="1">
+                        <a:prstTxWarp prst="textNoShape">
+                          <a:avLst/>
+                        </a:prstTxWarp>
+                        <a:noAutofit/>
+                      </wps:bodyPr>
+                    </wps:wsp>
+                  </a:graphicData>
+                </a:graphic>
+                <wp14:sizeRelH relativeFrom="margin">
+                  <wp14:pctWidth>0</wp14:pctWidth>
+                </wp14:sizeRelH>
+              </wp:anchor>
+            </w:drawing>
+          </mc:Choice>
+          <mc:Fallback>
+            <w:pict>
+              <v:shapetype id="_x0000_t202" coordsize="21600,21600" o:spt="202" path="m,l,21600r21600,l21600,xe">
+                <v:stroke joinstyle="miter"/>
+                <v:path gradientshapeok="t" o:connecttype="rect"/>
+              </v:shapetype>
+              <v:shape id="Text Box 1" o:spid="_x0000_s1026" type="#_x0000_t202" style="position:absolute;margin-left:269.3pt;margin-top:19.85pt;width:115.5pt;height:18.25pt;z-index:251659264;visibility:visible;mso-wrap-style:square;mso-width-percent:0;mso-wrap-distance-left:9pt;mso-wrap-distance-top:0;mso-wrap-distance-right:9pt;mso-wrap-distance-bottom:0;mso-position-horizontal:absolute;mso-position-horizontal-relative:text;mso-position-vertical:absolute;mso-position-vertical-relative:text;mso-width-percent:0;mso-width-relative:margin;v-text-anchor:top" o:gfxdata="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" fillcolor="white [3201]" strokeweight=".5pt">
+                <v:textbox>
+                  <w:txbxContent>
+                    <w:p>
+                      <w:pPr>
+                        <w:rPr>
+                          <w:sz w:val="18"/>
+                          <w:szCs w:val="18"/>
+                        </w:rPr>
+                      </w:pPr>
+                      <w:r>
+                        <w:rPr>
+                          <w:sz w:val="18"/>
+                          <w:szCs w:val="18"/>
+                        </w:rPr>
+                        <w:t>Container for the project</w:t>
+                      </w:r>
+                    </w:p>
+                  </w:txbxContent>
+                </v:textbox>
+              </v:shape>
+            </w:pict>
+          </mc:Fallback>
+        </mc:AlternateContent>
+      </w:r>
+      <w:r>
+        <w:rPr>
+          <w:b/>
+        </w:rPr>
+        <w:tab/>
+      </w:r>
+      <w:r>
+        <w:t>Django creates a project structure like:</w:t>
+      </w:r>
+    </w:p>
+    <w:p>
+      <w:r>
+        <w:rPr>
+          <w:noProof/>
+          <w:lang w:eastAsia="en-IN"/>
+        </w:rPr>
+        <mc:AlternateContent>
+          <mc:Choice Requires="wps">
+            <w:drawing>
+              <wp:anchor distT="0" distB="0" distL="114300" distR="114300" simplePos="0" relativeHeight="251667456" behindDoc="0" locked="0" layoutInCell="1" allowOverlap="1">
+                <wp:simplePos x="0" y="0"/>
+                <wp:positionH relativeFrom="column">
+                  <wp:posOffset>2315688</wp:posOffset>
+                </wp:positionH>
+                <wp:positionV relativeFrom="paragraph">
+                  <wp:posOffset>47988</wp:posOffset>
+                </wp:positionV>
+                <wp:extent cx="1104406" cy="0"/>
+                <wp:effectExtent l="0" t="76200" r="19685" b="114300"/>
+                <wp:wrapNone/>
+                <wp:docPr id="9" name="Straight Arrow Connector 9"/>
+                <wp:cNvGraphicFramePr/>
+                <a:graphic xmlns:a="http://schemas.openxmlformats.org/drawingml/2006/main">
+                  <a:graphicData uri="http://schemas.microsoft.com/office/word/2010/wordprocessingShape">
+                    <wps:wsp>
+                      <wps:cNvCnPr/>
+                      <wps:spPr>
+                        <a:xfrm>
+                          <a:off x="0" y="0"/>
+                          <a:ext cx="1104406" cy="0"/>
+                        </a:xfrm>
+                        <a:prstGeom prst="straightConnector1">
+                          <a:avLst/>
+                        </a:prstGeom>
+                        <a:ln>
+                          <a:tailEnd type="arrow"/>
+                        </a:ln>
+                      </wps:spPr>
+                      <wps:style>
+                        <a:lnRef idx="1">
+                          <a:schemeClr val="accent1"/>
+                        </a:lnRef>
+                        <a:fillRef idx="0">
+                          <a:schemeClr val="accent1"/>
+                        </a:fillRef>
+                        <a:effectRef idx="0">
+                          <a:schemeClr val="accent1"/>
+                        </a:effectRef>
+                        <a:fontRef idx="minor">
+                          <a:schemeClr val="tx1"/>
+                        </a:fontRef>
+                      </wps:style>
+                      <wps:bodyPr/>
+                    </wps:wsp>
+                  </a:graphicData>
+                </a:graphic>
+                <wp14:sizeRelH relativeFrom="margin">
+                  <wp14:pctWidth>0</wp14:pctWidth>
+                </wp14:sizeRelH>
+                <wp14:sizeRelV relativeFrom="margin">
+                  <wp14:pctHeight>0</wp14:pctHeight>
+                </wp14:sizeRelV>
+              </wp:anchor>
+            </w:drawing>
+          </mc:Choice>
+          <mc:Fallback>
+            <w:pict>
+              <v:shapetype id="_x0000_t32" coordsize="21600,21600" o:spt="32" o:oned="t" path="m,l21600,21600e" filled="f">
+                <v:path arrowok="t" fillok="f" o:connecttype="none"/>
+                <o:lock v:ext="edit" shapetype="t"/>
+              </v:shapetype>
+              <v:shape id="Straight Arrow Connector 9" o:spid="_x0000_s1026" type="#_x0000_t32" style="position:absolute;margin-left:182.35pt;margin-top:3.8pt;width:86.95pt;height:0;z-index:251667456;visibility:visible;mso-wrap-style:square;mso-width-percent:0;mso-height-percent:0;mso-wrap-distance-left:9pt;mso-wrap-distance-top:0;mso-wrap-distance-right:9pt;mso-wrap-distance-bottom:0;mso-position-horizontal:absolute;mso-position-horizontal-relative:text;mso-position-vertical:absolute;mso-position-vertical-relative:text;mso-width-percent:0;mso-height-percent:0;mso-width-relative:margin;mso-height-relative:margin" o:gfxdata="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" strokecolor="#4579b8 [3044]">
+                <v:stroke endarrow="open"/>
+              </v:shape>
+            </w:pict>
+          </mc:Fallback>
+        </mc:AlternateContent>
+      </w:r>
+      <w:r>
+        <w:rPr>
+          <w:noProof/>
+          <w:lang w:eastAsia="en-IN"/>
+        </w:rPr>
+        <mc:AlternateContent>
+          <mc:Choice Requires="wps">
+            <w:drawing>
+              <wp:anchor distT="0" distB="0" distL="114300" distR="114300" simplePos="0" relativeHeight="251660288" behindDoc="0" locked="0" layoutInCell="1" allowOverlap="1" wp14:anchorId="50C6ABBC" wp14:editId="70B7335F">
+                <wp:simplePos x="0" y="0"/>
+                <wp:positionH relativeFrom="column">
+                  <wp:posOffset>2826327</wp:posOffset>
+                </wp:positionH>
+                <wp:positionV relativeFrom="paragraph">
+                  <wp:posOffset>273619</wp:posOffset>
+                </wp:positionV>
+                <wp:extent cx="2968831" cy="284002"/>
+                <wp:effectExtent l="0" t="0" r="22225" b="20955"/>
+                <wp:wrapNone/>
+                <wp:docPr id="2" name="Text Box 2"/>
+                <wp:cNvGraphicFramePr/>
+                <a:graphic xmlns:a="http://schemas.openxmlformats.org/drawingml/2006/main">
+                  <a:graphicData uri="http://schemas.microsoft.com/office/word/2010/wordprocessingShape">
+                    <wps:wsp>
+                      <wps:cNvSpPr txBox="1"/>
+                      <wps:spPr>
+                        <a:xfrm>
+                          <a:off x="0" y="0"/>
+                          <a:ext cx="2968831" cy="284002"/>
+                        </a:xfrm>
+                        <a:prstGeom prst="rect">
+                          <a:avLst/>
+                        </a:prstGeom>
+                        <a:solidFill>
+                          <a:schemeClr val="lt1"/>
+                        </a:solidFill>
+                        <a:ln w="6350">
+                          <a:solidFill>
+                            <a:prstClr val="black"/>
+                          </a:solidFill>
+                        </a:ln>
+                        <a:effectLst/>
+                      </wps:spPr>
+                      <wps:style>
+                        <a:lnRef idx="0">
+                          <a:schemeClr val="accent1"/>
+                        </a:lnRef>
+                        <a:fillRef idx="0">
+                          <a:schemeClr val="accent1"/>
+                        </a:fillRef>
+                        <a:effectRef idx="0">
+                          <a:schemeClr val="accent1"/>
+                        </a:effectRef>
+                        <a:fontRef idx="minor">
+                          <a:schemeClr val="dk1"/>
+                        </a:fontRef>
+                      </wps:style>
+                      <wps:txbx>
+                        <w:txbxContent>
+                          <w:p>
+                            <w:pPr>
+                              <w:rPr>
+                                <w:sz w:val="18"/>
+                                <w:szCs w:val="18"/>
+                              </w:rPr>
+                            </w:pPr>
+                            <w:r>
+                              <w:rPr>
+                                <w:sz w:val="18"/>
+                                <w:szCs w:val="18"/>
+                              </w:rPr>
+                              <w:t xml:space="preserve">A command-line utility to interact with the project </w:t>
+                            </w:r>
+                            <w:proofErr w:type="spellStart"/>
+                            <w:r>
+                              <w:rPr>
+                                <w:sz w:val="18"/>
+                                <w:szCs w:val="18"/>
+                              </w:rPr>
+                              <w:t>myweb</w:t>
+                            </w:r>
+                            <w:proofErr w:type="spellEnd"/>
+                          </w:p>
+                        </w:txbxContent>
+                      </wps:txbx>
+                      <wps:bodyPr rot="0" spcFirstLastPara="0" vertOverflow="overflow" horzOverflow="overflow" vert="horz" wrap="square" lIns="91440" tIns="45720" rIns="91440" bIns="45720" numCol="1" spcCol="0" rtlCol="0" fromWordArt="0" anchor="t" anchorCtr="0" forceAA="0" compatLnSpc="1">
+                        <a:prstTxWarp prst="textNoShape">
+                          <a:avLst/>
+                        </a:prstTxWarp>
+                        <a:noAutofit/>
+                      </wps:bodyPr>
+                    </wps:wsp>
+                  </a:graphicData>
+                </a:graphic>
+                <wp14:sizeRelH relativeFrom="margin">
+                  <wp14:pctWidth>0</wp14:pctWidth>
+                </wp14:sizeRelH>
+                <wp14:sizeRelV relativeFrom="margin">
+                  <wp14:pctHeight>0</wp14:pctHeight>
+                </wp14:sizeRelV>
+              </wp:anchor>
+            </w:drawing>
+          </mc:Choice>
+          <mc:Fallback>
+            <w:pict>
+              <v:shape id="Text Box 2" o:spid="_x0000_s1027" type="#_x0000_t202" style="position:absolute;margin-left:222.55pt;margin-top:21.55pt;width:233.75pt;height:22.35pt;z-index:251660288;visibility:visible;mso-wrap-style:square;mso-width-percent:0;mso-height-percent:0;mso-wrap-distance-left:9pt;mso-wrap-distance-top:0;mso-wrap-distance-right:9pt;mso-wrap-distance-bottom:0;mso-position-horizontal:absolute;mso-position-horizontal-relative:text;mso-position-vertical:absolute;mso-position-vertical-relative:text;mso-width-percent:0;mso-height-percent:0;mso-width-relative:margin;mso-height-relative:margin;v-text-anchor:top" o:gfxdata="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" fillcolor="white [3201]" strokeweight=".5pt">
+                <v:textbox>
+                  <w:txbxContent>
+                    <w:p>
+                      <w:pPr>
+                        <w:rPr>
+                          <w:sz w:val="18"/>
+                          <w:szCs w:val="18"/>
+                        </w:rPr>
+                      </w:pPr>
+                      <w:r>
+                        <w:rPr>
+                          <w:sz w:val="18"/>
+                          <w:szCs w:val="18"/>
+                        </w:rPr>
+                        <w:t xml:space="preserve">A command-line utility to interact with the project </w:t>
+                      </w:r>
+                      <w:proofErr w:type="spellStart"/>
+                      <w:r>
+                        <w:rPr>
+                          <w:sz w:val="18"/>
+                          <w:szCs w:val="18"/>
+                        </w:rPr>
+                        <w:t>myweb</w:t>
+                      </w:r>
+                      <w:proofErr w:type="spellEnd"/>
+                    </w:p>
+                  </w:txbxContent>
+                </v:textbox>
+              </v:shape>
+            </w:pict>
+          </mc:Fallback>
+        </mc:AlternateContent>
+      </w:r>
+      <w:r>
+        <w:tab/>
+      </w:r>
+      <w:proofErr w:type="spellStart"/>
+      <w:proofErr w:type="gramStart"/>
+      <w:r>
+        <w:t>myweb</w:t>
+      </w:r>
+      <w:proofErr w:type="spellEnd"/>
+      <w:proofErr w:type="gramEnd"/>
+      <w:r>
+        <w:t>/</w:t>
+      </w:r>
+    </w:p>
+    <w:p>
+      <w:r>
+        <w:rPr>
+          <w:noProof/>
+          <w:lang w:eastAsia="en-IN"/>
+        </w:rPr>
+        <mc:AlternateContent>
+          <mc:Choice Requires="wps">
+            <w:drawing>
+              <wp:anchor distT="0" distB="0" distL="114300" distR="114300" simplePos="0" relativeHeight="251668480" behindDoc="0" locked="0" layoutInCell="1" allowOverlap="1">
+                <wp:simplePos x="0" y="0"/>
+                <wp:positionH relativeFrom="column">
+                  <wp:posOffset>2315688</wp:posOffset>
+                </wp:positionH>
+                <wp:positionV relativeFrom="paragraph">
+                  <wp:posOffset>51979</wp:posOffset>
+                </wp:positionV>
+                <wp:extent cx="510639" cy="0"/>
+                <wp:effectExtent l="0" t="76200" r="22860" b="114300"/>
+                <wp:wrapNone/>
+                <wp:docPr id="10" name="Straight Arrow Connector 10"/>
+                <wp:cNvGraphicFramePr/>
+                <a:graphic xmlns:a="http://schemas.openxmlformats.org/drawingml/2006/main">
+                  <a:graphicData uri="http://schemas.microsoft.com/office/word/2010/wordprocessingShape">
+                    <wps:wsp>
+                      <wps:cNvCnPr/>
+                      <wps:spPr>
+                        <a:xfrm>
+                          <a:off x="0" y="0"/>
+                          <a:ext cx="510639" cy="0"/>
+                        </a:xfrm>
+                        <a:prstGeom prst="straightConnector1">
+                          <a:avLst/>
+                        </a:prstGeom>
+                        <a:ln>
+                          <a:tailEnd type="arrow"/>
+                        </a:ln>
+                      </wps:spPr>
+                      <wps:style>
+                        <a:lnRef idx="1">
+                          <a:schemeClr val="accent1"/>
+                        </a:lnRef>
+                        <a:fillRef idx="0">
+                          <a:schemeClr val="accent1"/>
+                        </a:fillRef>
+                        <a:effectRef idx="0">
+                          <a:schemeClr val="accent1"/>
+                        </a:effectRef>
+                        <a:fontRef idx="minor">
+                          <a:schemeClr val="tx1"/>
+                        </a:fontRef>
+                      </wps:style>
+                      <wps:bodyPr/>
+                    </wps:wsp>
+                  </a:graphicData>
+                </a:graphic>
+                <wp14:sizeRelH relativeFrom="margin">
+                  <wp14:pctWidth>0</wp14:pctWidth>
+                </wp14:sizeRelH>
+                <wp14:sizeRelV relativeFrom="margin">
+                  <wp14:pctHeight>0</wp14:pctHeight>
+                </wp14:sizeRelV>
+              </wp:anchor>
+            </w:drawing>
+          </mc:Choice>
+          <mc:Fallback>
+            <w:pict>
+              <v:shape id="Straight Arrow Connector 10" o:spid="_x0000_s1026" type="#_x0000_t32" style="position:absolute;margin-left:182.35pt;margin-top:4.1pt;width:40.2pt;height:0;z-index:251668480;visibility:visible;mso-wrap-style:square;mso-width-percent:0;mso-height-percent:0;mso-wrap-distance-left:9pt;mso-wrap-distance-top:0;mso-wrap-distance-right:9pt;mso-wrap-distance-bottom:0;mso-position-horizontal:absolute;mso-position-horizontal-relative:text;mso-position-vertical:absolute;mso-position-vertical-relative:text;mso-width-percent:0;mso-height-percent:0;mso-width-relative:margin;mso-height-relative:margin" o:gfxdata="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" strokecolor="#4579b8 [3044]">
+                <v:stroke endarrow="open"/>
+              </v:shape>
+            </w:pict>
+          </mc:Fallback>
+        </mc:AlternateContent>
+      </w:r>
+      <w:r>
+        <w:rPr>
+          <w:noProof/>
+          <w:lang w:eastAsia="en-IN"/>
+        </w:rPr>
+        <mc:AlternateContent>
+          <mc:Choice Requires="wps">
+            <w:drawing>
+              <wp:anchor distT="0" distB="0" distL="114300" distR="114300" simplePos="0" relativeHeight="251661312" behindDoc="0" locked="0" layoutInCell="1" allowOverlap="1">
+                <wp:simplePos x="0" y="0"/>
+                <wp:positionH relativeFrom="column">
+                  <wp:posOffset>2826327</wp:posOffset>
+                </wp:positionH>
+                <wp:positionV relativeFrom="paragraph">
+                  <wp:posOffset>289486</wp:posOffset>
+                </wp:positionV>
+                <wp:extent cx="3247902" cy="231569"/>
+                <wp:effectExtent l="0" t="0" r="10160" b="16510"/>
+                <wp:wrapNone/>
+                <wp:docPr id="3" name="Text Box 3"/>
+                <wp:cNvGraphicFramePr/>
+                <a:graphic xmlns:a="http://schemas.openxmlformats.org/drawingml/2006/main">
+                  <a:graphicData uri="http://schemas.microsoft.com/office/word/2010/wordprocessingShape">
+                    <wps:wsp>
+                      <wps:cNvSpPr txBox="1"/>
+                      <wps:spPr>
+                        <a:xfrm>
+                          <a:off x="0" y="0"/>
+                          <a:ext cx="3247902" cy="231569"/>
+                        </a:xfrm>
+                        <a:prstGeom prst="rect">
+                          <a:avLst/>
+                        </a:prstGeom>
+                        <a:solidFill>
+                          <a:schemeClr val="lt1"/>
+                        </a:solidFill>
+                        <a:ln w="6350">
+                          <a:solidFill>
+                            <a:prstClr val="black"/>
+                          </a:solidFill>
+                        </a:ln>
+                        <a:effectLst/>
+                      </wps:spPr>
+                      <wps:style>
+                        <a:lnRef idx="0">
+                          <a:schemeClr val="accent1"/>
+                        </a:lnRef>
+                        <a:fillRef idx="0">
+                          <a:schemeClr val="accent1"/>
+                        </a:fillRef>
+                        <a:effectRef idx="0">
+                          <a:schemeClr val="accent1"/>
+                        </a:effectRef>
+                        <a:fontRef idx="minor">
+                          <a:schemeClr val="dk1"/>
+                        </a:fontRef>
+                      </wps:style>
+                      <wps:txbx>
+                        <w:txbxContent>
+                          <w:p>
+                            <w:pPr>
+                              <w:rPr>
+                                <w:sz w:val="18"/>
+                                <w:szCs w:val="18"/>
+                              </w:rPr>
+                            </w:pPr>
+                            <w:r>
+                              <w:rPr>
+                                <w:sz w:val="18"/>
+                                <w:szCs w:val="18"/>
+                              </w:rPr>
+                              <w:t>Python package for the project. Import it to use any code inside</w:t>
+                            </w:r>
+                          </w:p>
+                        </w:txbxContent>
+                      </wps:txbx>
+                      <wps:bodyPr rot="0" spcFirstLastPara="0" vertOverflow="overflow" horzOverflow="overflow" vert="horz" wrap="square" lIns="91440" tIns="45720" rIns="91440" bIns="45720" numCol="1" spcCol="0" rtlCol="0" fromWordArt="0" anchor="t" anchorCtr="0" forceAA="0" compatLnSpc="1">
+                        <a:prstTxWarp prst="textNoShape">
+                          <a:avLst/>
+                        </a:prstTxWarp>
+                        <a:noAutofit/>
+                      </wps:bodyPr>
+                    </wps:wsp>
+                  </a:graphicData>
+                </a:graphic>
+              </wp:anchor>
+            </w:drawing>
+          </mc:Choice>
+          <mc:Fallback>
+            <w:pict>
+              <v:shape id="Text Box 3" o:spid="_x0000_s1028" type="#_x0000_t202" style="position:absolute;margin-left:222.55pt;margin-top:22.8pt;width:255.75pt;height:18.25pt;z-index:251661312;visibility:visible;mso-wrap-style:square;mso-wrap-distance-left:9pt;mso-wrap-distance-top:0;mso-wrap-distance-right:9pt;mso-wrap-distance-bottom:0;mso-position-horizontal:absolute;mso-position-horizontal-relative:text;mso-position-vertical:absolute;mso-position-vertical-relative:text;v-text-anchor:top" o:gfxdata="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" fillcolor="white [3201]" strokeweight=".5pt">
+                <v:textbox>
+                  <w:txbxContent>
+                    <w:p>
+                      <w:pPr>
+                        <w:rPr>
+                          <w:sz w:val="18"/>
+                          <w:szCs w:val="18"/>
+                        </w:rPr>
+                      </w:pPr>
+                      <w:r>
+                        <w:rPr>
+                          <w:sz w:val="18"/>
+                          <w:szCs w:val="18"/>
+                        </w:rPr>
+                        <w:t>Python package for the project. Import it to use any code inside</w:t>
+                      </w:r>
+                    </w:p>
+                  </w:txbxContent>
+                </v:textbox>
+              </v:shape>
+            </w:pict>
+          </mc:Fallback>
+        </mc:AlternateContent>
+      </w:r>
+      <w:r>
+        <w:tab/>
+      </w:r>
+      <w:r>
+        <w:tab/>
+        <w:t>manage.py</w:t>
+      </w:r>
+    </w:p>
+    <w:p>
+      <w:r>
+        <w:rPr>
+          <w:noProof/>
+          <w:lang w:eastAsia="en-IN"/>
+        </w:rPr>
+        <mc:AlternateContent>
+          <mc:Choice Requires="wps">
+            <w:drawing>
+              <wp:anchor distT="0" distB="0" distL="114300" distR="114300" simplePos="0" relativeHeight="251669504" behindDoc="0" locked="0" layoutInCell="1" allowOverlap="1">
+                <wp:simplePos x="0" y="0"/>
+                <wp:positionH relativeFrom="column">
+                  <wp:posOffset>2315210</wp:posOffset>
+                </wp:positionH>
+                <wp:positionV relativeFrom="paragraph">
+                  <wp:posOffset>84777</wp:posOffset>
+                </wp:positionV>
+                <wp:extent cx="540328" cy="0"/>
+                <wp:effectExtent l="0" t="76200" r="12700" b="114300"/>
+                <wp:wrapNone/>
+                <wp:docPr id="11" name="Straight Arrow Connector 11"/>
+                <wp:cNvGraphicFramePr/>
+                <a:graphic xmlns:a="http://schemas.openxmlformats.org/drawingml/2006/main">
+                  <a:graphicData uri="http://schemas.microsoft.com/office/word/2010/wordprocessingShape">
+                    <wps:wsp>
+                      <wps:cNvCnPr/>
+                      <wps:spPr>
+                        <a:xfrm>
+                          <a:off x="0" y="0"/>
+                          <a:ext cx="540328" cy="0"/>
+                        </a:xfrm>
+                        <a:prstGeom prst="straightConnector1">
+                          <a:avLst/>
+                        </a:prstGeom>
+                        <a:ln>
+                          <a:tailEnd type="arrow"/>
+                        </a:ln>
+                      </wps:spPr>
+                      <wps:style>
+                        <a:lnRef idx="1">
+                          <a:schemeClr val="accent1"/>
+                        </a:lnRef>
+                        <a:fillRef idx="0">
+                          <a:schemeClr val="accent1"/>
+                        </a:fillRef>
+                        <a:effectRef idx="0">
+                          <a:schemeClr val="accent1"/>
+                        </a:effectRef>
+                        <a:fontRef idx="minor">
+                          <a:schemeClr val="tx1"/>
+                        </a:fontRef>
+                      </wps:style>
+                      <wps:bodyPr/>
+                    </wps:wsp>
+                  </a:graphicData>
+                </a:graphic>
+                <wp14:sizeRelH relativeFrom="margin">
+                  <wp14:pctWidth>0</wp14:pctWidth>
+                </wp14:sizeRelH>
+                <wp14:sizeRelV relativeFrom="margin">
+                  <wp14:pctHeight>0</wp14:pctHeight>
+                </wp14:sizeRelV>
+              </wp:anchor>
+            </w:drawing>
+          </mc:Choice>
+          <mc:Fallback>
+            <w:pict>
+              <v:shape id="Straight Arrow Connector 11" o:spid="_x0000_s1026" type="#_x0000_t32" style="position:absolute;margin-left:182.3pt;margin-top:6.7pt;width:42.55pt;height:0;z-index:251669504;visibility:visible;mso-wrap-style:square;mso-width-percent:0;mso-height-percent:0;mso-wrap-distance-left:9pt;mso-wrap-distance-top:0;mso-wrap-distance-right:9pt;mso-wrap-distance-bottom:0;mso-position-horizontal:absolute;mso-position-horizontal-relative:text;mso-position-vertical:absolute;mso-position-vertical-relative:text;mso-width-percent:0;mso-height-percent:0;mso-width-relative:margin;mso-height-relative:margin" o:gfxdata="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" strokecolor="#4579b8 [3044]">
+                <v:stroke endarrow="open"/>
+              </v:shape>
+            </w:pict>
+          </mc:Fallback>
+        </mc:AlternateContent>
+      </w:r>
+      <w:r>
+        <w:rPr>
+          <w:noProof/>
+          <w:lang w:eastAsia="en-IN"/>
+        </w:rPr>
+        <mc:AlternateContent>
+          <mc:Choice Requires="wps">
+            <w:drawing>
+              <wp:anchor distT="0" distB="0" distL="114300" distR="114300" simplePos="0" relativeHeight="251662336" behindDoc="0" locked="0" layoutInCell="1" allowOverlap="1">
+                <wp:simplePos x="0" y="0"/>
+                <wp:positionH relativeFrom="column">
+                  <wp:posOffset>2826326</wp:posOffset>
+                </wp:positionH>
+                <wp:positionV relativeFrom="paragraph">
+                  <wp:posOffset>298780</wp:posOffset>
+                </wp:positionV>
+                <wp:extent cx="3509159" cy="249382"/>
+                <wp:effectExtent l="0" t="0" r="15240" b="17780"/>
+                <wp:wrapNone/>
+                <wp:docPr id="4" name="Text Box 4"/>
+                <wp:cNvGraphicFramePr/>
+                <a:graphic xmlns:a="http://schemas.openxmlformats.org/drawingml/2006/main">
+                  <a:graphicData uri="http://schemas.microsoft.com/office/word/2010/wordprocessingShape">
+                    <wps:wsp>
+                      <wps:cNvSpPr txBox="1"/>
+                      <wps:spPr>
+                        <a:xfrm>
+                          <a:off x="0" y="0"/>
+                          <a:ext cx="3509159" cy="249382"/>
+                        </a:xfrm>
+                        <a:prstGeom prst="rect">
+                          <a:avLst/>
+                        </a:prstGeom>
+                        <a:solidFill>
+                          <a:schemeClr val="lt1"/>
+                        </a:solidFill>
+                        <a:ln w="6350">
+                          <a:solidFill>
+                            <a:prstClr val="black"/>
+                          </a:solidFill>
+                        </a:ln>
+                        <a:effectLst/>
+                      </wps:spPr>
+                      <wps:style>
+                        <a:lnRef idx="0">
+                          <a:schemeClr val="accent1"/>
+                        </a:lnRef>
+                        <a:fillRef idx="0">
+                          <a:schemeClr val="accent1"/>
+                        </a:fillRef>
+                        <a:effectRef idx="0">
+                          <a:schemeClr val="accent1"/>
+                        </a:effectRef>
+                        <a:fontRef idx="minor">
+                          <a:schemeClr val="dk1"/>
+                        </a:fontRef>
+                      </wps:style>
+                      <wps:txbx>
+                        <w:txbxContent>
+                          <w:p>
+                            <w:pPr>
+                              <w:rPr>
+                                <w:sz w:val="18"/>
+                                <w:szCs w:val="18"/>
+                              </w:rPr>
+                            </w:pPr>
+                            <w:proofErr w:type="spellStart"/>
+                            <w:proofErr w:type="gramStart"/>
+                            <w:r>
+                              <w:rPr>
+                                <w:sz w:val="18"/>
+                                <w:szCs w:val="18"/>
+                              </w:rPr>
+                              <w:t>myweb</w:t>
+                            </w:r>
+                            <w:proofErr w:type="spellEnd"/>
+                            <w:proofErr w:type="gramEnd"/>
+                            <w:r>
+                              <w:rPr>
+                                <w:sz w:val="18"/>
+                                <w:szCs w:val="18"/>
+                              </w:rPr>
+                              <w:t xml:space="preserve"> directory</w:t>
+                            </w:r>
+                            <w:r>
+                              <w:rPr>
+                                <w:sz w:val="18"/>
+                                <w:szCs w:val="18"/>
+                              </w:rPr>
+                              <w:t xml:space="preserve"> is considered a Python package due to this empty file</w:t>
+                            </w:r>
+                            <w:r>
+                              <w:rPr>
+                                <w:sz w:val="18"/>
+                                <w:szCs w:val="18"/>
+                              </w:rPr>
+                              <w:t xml:space="preserve"> </w:t>
+                            </w:r>
+                          </w:p>
+                        </w:txbxContent>
+                      </wps:txbx>
+                      <wps:bodyPr rot="0" spcFirstLastPara="0" vertOverflow="overflow" horzOverflow="overflow" vert="horz" wrap="square" lIns="91440" tIns="45720" rIns="91440" bIns="45720" numCol="1" spcCol="0" rtlCol="0" fromWordArt="0" anchor="t" anchorCtr="0" forceAA="0" compatLnSpc="1">
+                        <a:prstTxWarp prst="textNoShape">
+                          <a:avLst/>
+                        </a:prstTxWarp>
+                        <a:noAutofit/>
+                      </wps:bodyPr>
+                    </wps:wsp>
+                  </a:graphicData>
+                </a:graphic>
+                <wp14:sizeRelH relativeFrom="margin">
+                  <wp14:pctWidth>0</wp14:pctWidth>
+                </wp14:sizeRelH>
+              </wp:anchor>
+            </w:drawing>
+          </mc:Choice>
+          <mc:Fallback>
+            <w:pict>
+              <v:shape id="Text Box 4" o:spid="_x0000_s1029" type="#_x0000_t202" style="position:absolute;margin-left:222.55pt;margin-top:23.55pt;width:276.3pt;height:19.65pt;z-index:251662336;visibility:visible;mso-wrap-style:square;mso-width-percent:0;mso-wrap-distance-left:9pt;mso-wrap-distance-top:0;mso-wrap-distance-right:9pt;mso-wrap-distance-bottom:0;mso-position-horizontal:absolute;mso-position-horizontal-relative:text;mso-position-vertical:absolute;mso-position-vertical-relative:text;mso-width-percent:0;mso-width-relative:margin;v-text-anchor:top" o:gfxdata="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" fillcolor="white [3201]" strokeweight=".5pt">
+                <v:textbox>
+                  <w:txbxContent>
+                    <w:p>
+                      <w:pPr>
+                        <w:rPr>
+                          <w:sz w:val="18"/>
+                          <w:szCs w:val="18"/>
+                        </w:rPr>
+                      </w:pPr>
+                      <w:proofErr w:type="spellStart"/>
+                      <w:proofErr w:type="gramStart"/>
+                      <w:r>
+                        <w:rPr>
+                          <w:sz w:val="18"/>
+                          <w:szCs w:val="18"/>
+                        </w:rPr>
+                        <w:t>myweb</w:t>
+                      </w:r>
+                      <w:proofErr w:type="spellEnd"/>
+                      <w:proofErr w:type="gramEnd"/>
+                      <w:r>
+                        <w:rPr>
+                          <w:sz w:val="18"/>
+                          <w:szCs w:val="18"/>
+                        </w:rPr>
+                        <w:t xml:space="preserve"> directory</w:t>
+                      </w:r>
+                      <w:r>
+                        <w:rPr>
+                          <w:sz w:val="18"/>
+                          <w:szCs w:val="18"/>
+                        </w:rPr>
+                        <w:t xml:space="preserve"> is considered a Python package due to this empty file</w:t>
+                      </w:r>
+                      <w:r>
+                        <w:rPr>
+                          <w:sz w:val="18"/>
+                          <w:szCs w:val="18"/>
+                        </w:rPr>
+                        <w:t xml:space="preserve"> </w:t>
+                      </w:r>
+                    </w:p>
+                  </w:txbxContent>
+                </v:textbox>
+              </v:shape>
+            </w:pict>
+          </mc:Fallback>
+        </mc:AlternateContent>
+      </w:r>
+      <w:r>
+        <w:tab/>
+      </w:r>
+      <w:r>
+        <w:tab/>
+      </w:r>
+      <w:proofErr w:type="spellStart"/>
+      <w:proofErr w:type="gramStart"/>
+      <w:r>
+        <w:t>myweb</w:t>
+      </w:r>
+      <w:proofErr w:type="spellEnd"/>
+      <w:proofErr w:type="gramEnd"/>
+      <w:r>
+        <w:t>/</w:t>
+      </w:r>
+    </w:p>
+    <w:p>
+      <w:r>
+        <w:rPr>
+          <w:noProof/>
+          <w:lang w:eastAsia="en-IN"/>
+        </w:rPr>
+        <mc:AlternateContent>
+          <mc:Choice Requires="wps">
+            <w:drawing>
+              <wp:anchor distT="0" distB="0" distL="114300" distR="114300" simplePos="0" relativeHeight="251670528" behindDoc="0" locked="0" layoutInCell="1" allowOverlap="1">
+                <wp:simplePos x="0" y="0"/>
+                <wp:positionH relativeFrom="column">
+                  <wp:posOffset>2315688</wp:posOffset>
+                </wp:positionH>
+                <wp:positionV relativeFrom="paragraph">
+                  <wp:posOffset>100256</wp:posOffset>
+                </wp:positionV>
+                <wp:extent cx="510639" cy="0"/>
+                <wp:effectExtent l="0" t="76200" r="22860" b="114300"/>
+                <wp:wrapNone/>
+                <wp:docPr id="12" name="Straight Arrow Connector 12"/>
+                <wp:cNvGraphicFramePr/>
+                <a:graphic xmlns:a="http://schemas.openxmlformats.org/drawingml/2006/main">
+                  <a:graphicData uri="http://schemas.microsoft.com/office/word/2010/wordprocessingShape">
+                    <wps:wsp>
+                      <wps:cNvCnPr/>
+                      <wps:spPr>
+                        <a:xfrm>
+                          <a:off x="0" y="0"/>
+                          <a:ext cx="510639" cy="0"/>
+                        </a:xfrm>
+                        <a:prstGeom prst="straightConnector1">
+                          <a:avLst/>
+                        </a:prstGeom>
+                        <a:ln>
+                          <a:tailEnd type="arrow"/>
+                        </a:ln>
+                      </wps:spPr>
+                      <wps:style>
+                        <a:lnRef idx="1">
+                          <a:schemeClr val="accent1"/>
+                        </a:lnRef>
+                        <a:fillRef idx="0">
+                          <a:schemeClr val="accent1"/>
+                        </a:fillRef>
+                        <a:effectRef idx="0">
+                          <a:schemeClr val="accent1"/>
+                        </a:effectRef>
+                        <a:fontRef idx="minor">
+                          <a:schemeClr val="tx1"/>
+                        </a:fontRef>
+                      </wps:style>
+                      <wps:bodyPr/>
+                    </wps:wsp>
+                  </a:graphicData>
+                </a:graphic>
+                <wp14:sizeRelH relativeFrom="margin">
+                  <wp14:pctWidth>0</wp14:pctWidth>
+                </wp14:sizeRelH>
+                <wp14:sizeRelV relativeFrom="margin">
+                  <wp14:pctHeight>0</wp14:pctHeight>
+                </wp14:sizeRelV>
+              </wp:anchor>
+            </w:drawing>
+          </mc:Choice>
+          <mc:Fallback>
+            <w:pict>
+              <v:shape id="Straight Arrow Connector 12" o:spid="_x0000_s1026" type="#_x0000_t32" style="position:absolute;margin-left:182.35pt;margin-top:7.9pt;width:40.2pt;height:0;z-index:251670528;visibility:visible;mso-wrap-style:square;mso-width-percent:0;mso-height-percent:0;mso-wrap-distance-left:9pt;mso-wrap-distance-top:0;mso-wrap-distance-right:9pt;mso-wrap-distance-bottom:0;mso-position-horizontal:absolute;mso-position-horizontal-relative:text;mso-position-vertical:absolute;mso-position-vertical-relative:text;mso-width-percent:0;mso-height-percent:0;mso-width-relative:margin;mso-height-relative:margin" o:gfxdata="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" strokecolor="#4579b8 [3044]">
+                <v:stroke endarrow="open"/>
+              </v:shape>
+            </w:pict>
+          </mc:Fallback>
+        </mc:AlternateContent>
+      </w:r>
+      <w:r>
+        <w:rPr>
+          <w:noProof/>
+          <w:lang w:eastAsia="en-IN"/>
+        </w:rPr>
+        <mc:AlternateContent>
+          <mc:Choice Requires="wps">
+            <w:drawing>
+              <wp:anchor distT="0" distB="0" distL="114300" distR="114300" simplePos="0" relativeHeight="251663360" behindDoc="0" locked="0" layoutInCell="1" allowOverlap="1" wp14:anchorId="42751E08" wp14:editId="220DF96B">
+                <wp:simplePos x="0" y="0"/>
+                <wp:positionH relativeFrom="column">
+                  <wp:posOffset>2795905</wp:posOffset>
+                </wp:positionH>
+                <wp:positionV relativeFrom="paragraph">
+                  <wp:posOffset>295275</wp:posOffset>
+                </wp:positionV>
+                <wp:extent cx="3627755" cy="260985"/>
+                <wp:effectExtent l="0" t="0" r="10795" b="24765"/>
+                <wp:wrapNone/>
+                <wp:docPr id="5" name="Text Box 5"/>
+                <wp:cNvGraphicFramePr/>
+                <a:graphic xmlns:a="http://schemas.openxmlformats.org/drawingml/2006/main">
+                  <a:graphicData uri="http://schemas.microsoft.com/office/word/2010/wordprocessingShape">
+                    <wps:wsp>
+                      <wps:cNvSpPr txBox="1"/>
+                      <wps:spPr>
+                        <a:xfrm>
+                          <a:off x="0" y="0"/>
+                          <a:ext cx="3627755" cy="260985"/>
+                        </a:xfrm>
+                        <a:prstGeom prst="rect">
+                          <a:avLst/>
+                        </a:prstGeom>
+                        <a:solidFill>
+                          <a:schemeClr val="lt1"/>
+                        </a:solidFill>
+                        <a:ln w="6350">
+                          <a:solidFill>
+                            <a:prstClr val="black"/>
+                          </a:solidFill>
+                        </a:ln>
+                        <a:effectLst/>
+                      </wps:spPr>
+                      <wps:style>
+                        <a:lnRef idx="0">
+                          <a:schemeClr val="accent1"/>
+                        </a:lnRef>
+                        <a:fillRef idx="0">
+                          <a:schemeClr val="accent1"/>
+                        </a:fillRef>
+                        <a:effectRef idx="0">
+                          <a:schemeClr val="accent1"/>
+                        </a:effectRef>
+                        <a:fontRef idx="minor">
+                          <a:schemeClr val="dk1"/>
+                        </a:fontRef>
+                      </wps:style>
+                      <wps:txbx>
+                        <w:txbxContent>
+                          <w:p>
+                            <w:pPr>
+                              <w:rPr>
+                                <w:sz w:val="18"/>
+                                <w:szCs w:val="18"/>
+                              </w:rPr>
+                            </w:pPr>
+                            <w:r>
+                              <w:rPr>
+                                <w:sz w:val="18"/>
+                                <w:szCs w:val="18"/>
+                              </w:rPr>
+                              <w:t xml:space="preserve">Setting/Configuration for </w:t>
+                            </w:r>
+                            <w:proofErr w:type="spellStart"/>
+                            <w:r>
+                              <w:rPr>
+                                <w:sz w:val="18"/>
+                                <w:szCs w:val="18"/>
+                              </w:rPr>
+                              <w:t>myweb</w:t>
+                            </w:r>
+                            <w:proofErr w:type="spellEnd"/>
+                            <w:r>
+                              <w:rPr>
+                                <w:sz w:val="18"/>
+                                <w:szCs w:val="18"/>
+                              </w:rPr>
+                              <w:t xml:space="preserve"> project</w:t>
+                            </w:r>
+                          </w:p>
+                        </w:txbxContent>
+                      </wps:txbx>
+                      <wps:bodyPr rot="0" spcFirstLastPara="0" vertOverflow="overflow" horzOverflow="overflow" vert="horz" wrap="square" lIns="91440" tIns="45720" rIns="91440" bIns="45720" numCol="1" spcCol="0" rtlCol="0" fromWordArt="0" anchor="t" anchorCtr="0" forceAA="0" compatLnSpc="1">
+                        <a:prstTxWarp prst="textNoShape">
+                          <a:avLst/>
+                        </a:prstTxWarp>
+                        <a:noAutofit/>
+                      </wps:bodyPr>
+                    </wps:wsp>
+                  </a:graphicData>
+                </a:graphic>
+                <wp14:sizeRelV relativeFrom="margin">
+                  <wp14:pctHeight>0</wp14:pctHeight>
+                </wp14:sizeRelV>
+              </wp:anchor>
+            </w:drawing>
+          </mc:Choice>
+          <mc:Fallback>
+            <w:pict>
+              <v:shape id="Text Box 5" o:spid="_x0000_s1030" type="#_x0000_t202" style="position:absolute;margin-left:220.15pt;margin-top:23.25pt;width:285.65pt;height:20.55pt;z-index:251663360;visibility:visible;mso-wrap-style:square;mso-height-percent:0;mso-wrap-distance-left:9pt;mso-wrap-distance-top:0;mso-wrap-distance-right:9pt;mso-wrap-distance-bottom:0;mso-position-horizontal:absolute;mso-position-horizontal-relative:text;mso-position-vertical:absolute;mso-position-vertical-relative:text;mso-height-percent:0;mso-height-relative:margin;v-text-anchor:top" o:gfxdata="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" fillcolor="white [3201]" strokeweight=".5pt">
+                <v:textbox>
+                  <w:txbxContent>
+                    <w:p>
+                      <w:pPr>
+                        <w:rPr>
+                          <w:sz w:val="18"/>
+                          <w:szCs w:val="18"/>
+                        </w:rPr>
+                      </w:pPr>
+                      <w:r>
+                        <w:rPr>
+                          <w:sz w:val="18"/>
+                          <w:szCs w:val="18"/>
+                        </w:rPr>
+                        <w:t xml:space="preserve">Setting/Configuration for </w:t>
+                      </w:r>
+                      <w:proofErr w:type="spellStart"/>
+                      <w:r>
+                        <w:rPr>
+                          <w:sz w:val="18"/>
+                          <w:szCs w:val="18"/>
+                        </w:rPr>
+                        <w:t>myweb</w:t>
+                      </w:r>
+                      <w:proofErr w:type="spellEnd"/>
+                      <w:r>
+                        <w:rPr>
+                          <w:sz w:val="18"/>
+                          <w:szCs w:val="18"/>
+                        </w:rPr>
+                        <w:t xml:space="preserve"> project</w:t>
+                      </w:r>
+                    </w:p>
+                  </w:txbxContent>
+                </v:textbox>
+              </v:shape>
+            </w:pict>
+          </mc:Fallback>
+        </mc:AlternateContent>
+      </w:r>
+      <w:r>
+        <w:tab/>
+      </w:r>
+      <w:r>
+        <w:tab/>
+      </w:r>
+      <w:r>
+        <w:tab/>
+        <w:t>__init__.py</w:t>
+      </w:r>
+    </w:p>
+    <w:p>
+      <w:r>
+        <w:rPr>
+          <w:noProof/>
+          <w:lang w:eastAsia="en-IN"/>
+        </w:rPr>
+        <mc:AlternateContent>
+          <mc:Choice Requires="wps">
+            <w:drawing>
+              <wp:anchor distT="0" distB="0" distL="114300" distR="114300" simplePos="0" relativeHeight="251671552" behindDoc="0" locked="0" layoutInCell="1" allowOverlap="1">
+                <wp:simplePos x="0" y="0"/>
+                <wp:positionH relativeFrom="column">
+                  <wp:posOffset>2315688</wp:posOffset>
+                </wp:positionH>
+                <wp:positionV relativeFrom="paragraph">
+                  <wp:posOffset>91737</wp:posOffset>
+                </wp:positionV>
+                <wp:extent cx="480951" cy="0"/>
+                <wp:effectExtent l="0" t="76200" r="14605" b="114300"/>
+                <wp:wrapNone/>
+                <wp:docPr id="13" name="Straight Arrow Connector 13"/>
+                <wp:cNvGraphicFramePr/>
+                <a:graphic xmlns:a="http://schemas.openxmlformats.org/drawingml/2006/main">
+                  <a:graphicData uri="http://schemas.microsoft.com/office/word/2010/wordprocessingShape">
+                    <wps:wsp>
+                      <wps:cNvCnPr/>
+                      <wps:spPr>
+                        <a:xfrm>
+                          <a:off x="0" y="0"/>
+                          <a:ext cx="480951" cy="0"/>
+                        </a:xfrm>
+                        <a:prstGeom prst="straightConnector1">
+                          <a:avLst/>
+                        </a:prstGeom>
+                        <a:ln>
+                          <a:tailEnd type="arrow"/>
+                        </a:ln>
+                      </wps:spPr>
+                      <wps:style>
+                        <a:lnRef idx="1">
+                          <a:schemeClr val="accent1"/>
+                        </a:lnRef>
+                        <a:fillRef idx="0">
+                          <a:schemeClr val="accent1"/>
+                        </a:fillRef>
+                        <a:effectRef idx="0">
+                          <a:schemeClr val="accent1"/>
+                        </a:effectRef>
+                        <a:fontRef idx="minor">
+                          <a:schemeClr val="tx1"/>
+                        </a:fontRef>
+                      </wps:style>
+                      <wps:bodyPr/>
+                    </wps:wsp>
+                  </a:graphicData>
+                </a:graphic>
+                <wp14:sizeRelH relativeFrom="margin">
+                  <wp14:pctWidth>0</wp14:pctWidth>
+                </wp14:sizeRelH>
+                <wp14:sizeRelV relativeFrom="margin">
+                  <wp14:pctHeight>0</wp14:pctHeight>
+                </wp14:sizeRelV>
+              </wp:anchor>
+            </w:drawing>
+          </mc:Choice>
+          <mc:Fallback>
+            <w:pict>
+              <v:shape id="Straight Arrow Connector 13" o:spid="_x0000_s1026" type="#_x0000_t32" style="position:absolute;margin-left:182.35pt;margin-top:7.2pt;width:37.85pt;height:0;z-index:251671552;visibility:visible;mso-wrap-style:square;mso-width-percent:0;mso-height-percent:0;mso-wrap-distance-left:9pt;mso-wrap-distance-top:0;mso-wrap-distance-right:9pt;mso-wrap-distance-bottom:0;mso-position-horizontal:absolute;mso-position-horizontal-relative:text;mso-position-vertical:absolute;mso-position-vertical-relative:text;mso-width-percent:0;mso-height-percent:0;mso-width-relative:margin;mso-height-relative:margin" o:gfxdata="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" strokecolor="#4579b8 [3044]">
+                <v:stroke endarrow="open"/>
+              </v:shape>
+            </w:pict>
+          </mc:Fallback>
+        </mc:AlternateContent>
+      </w:r>
+      <w:r>
+        <w:rPr>
+          <w:noProof/>
+          <w:lang w:eastAsia="en-IN"/>
+        </w:rPr>
+        <mc:AlternateContent>
+          <mc:Choice Requires="wps">
+            <w:drawing>
+              <wp:anchor distT="0" distB="0" distL="114300" distR="114300" simplePos="0" relativeHeight="251664384" behindDoc="0" locked="0" layoutInCell="1" allowOverlap="1" wp14:anchorId="0497DC0F" wp14:editId="50E1CC31">
+                <wp:simplePos x="0" y="0"/>
+                <wp:positionH relativeFrom="column">
+                  <wp:posOffset>2825750</wp:posOffset>
+                </wp:positionH>
+                <wp:positionV relativeFrom="paragraph">
+                  <wp:posOffset>299085</wp:posOffset>
+                </wp:positionV>
+                <wp:extent cx="3669030" cy="236855"/>
+                <wp:effectExtent l="0" t="0" r="26670" b="10795"/>
+                <wp:wrapNone/>
+                <wp:docPr id="6" name="Text Box 6"/>
+                <wp:cNvGraphicFramePr/>
+                <a:graphic xmlns:a="http://schemas.openxmlformats.org/drawingml/2006/main">
+                  <a:graphicData uri="http://schemas.microsoft.com/office/word/2010/wordprocessingShape">
+                    <wps:wsp>
+                      <wps:cNvSpPr txBox="1"/>
+                      <wps:spPr>
+                        <a:xfrm>
+                          <a:off x="0" y="0"/>
+                          <a:ext cx="3669030" cy="236855"/>
+                        </a:xfrm>
+                        <a:prstGeom prst="rect">
+                          <a:avLst/>
+                        </a:prstGeom>
+                        <a:solidFill>
+                          <a:schemeClr val="lt1"/>
+                        </a:solidFill>
+                        <a:ln w="6350">
+                          <a:solidFill>
+                            <a:prstClr val="black"/>
+                          </a:solidFill>
+                        </a:ln>
+                        <a:effectLst/>
+                      </wps:spPr>
+                      <wps:style>
+                        <a:lnRef idx="0">
+                          <a:schemeClr val="accent1"/>
+                        </a:lnRef>
+                        <a:fillRef idx="0">
+                          <a:schemeClr val="accent1"/>
+                        </a:fillRef>
+                        <a:effectRef idx="0">
+                          <a:schemeClr val="accent1"/>
+                        </a:effectRef>
+                        <a:fontRef idx="minor">
+                          <a:schemeClr val="dk1"/>
+                        </a:fontRef>
+                      </wps:style>
+                      <wps:txbx>
+                        <w:txbxContent>
+                          <w:p>
+                            <w:pPr>
+                              <w:rPr>
+                                <w:sz w:val="18"/>
+                                <w:szCs w:val="18"/>
+                              </w:rPr>
+                            </w:pPr>
+                            <w:r>
+                              <w:rPr>
+                                <w:sz w:val="18"/>
+                                <w:szCs w:val="18"/>
+                              </w:rPr>
+                              <w:t xml:space="preserve">URL declarations similar to Table of contents for </w:t>
+                            </w:r>
+                            <w:proofErr w:type="spellStart"/>
+                            <w:r>
+                              <w:rPr>
+                                <w:sz w:val="18"/>
+                                <w:szCs w:val="18"/>
+                              </w:rPr>
+                              <w:t>myweb</w:t>
+                            </w:r>
+                            <w:proofErr w:type="spellEnd"/>
+                            <w:r>
+                              <w:rPr>
+                                <w:sz w:val="18"/>
+                                <w:szCs w:val="18"/>
+                              </w:rPr>
+                              <w:t xml:space="preserve"> project</w:t>
+                            </w:r>
+                          </w:p>
+                        </w:txbxContent>
+                      </wps:txbx>
+                      <wps:bodyPr rot="0" spcFirstLastPara="0" vertOverflow="overflow" horzOverflow="overflow" vert="horz" wrap="square" lIns="91440" tIns="45720" rIns="91440" bIns="45720" numCol="1" spcCol="0" rtlCol="0" fromWordArt="0" anchor="t" anchorCtr="0" forceAA="0" compatLnSpc="1">
+                        <a:prstTxWarp prst="textNoShape">
+                          <a:avLst/>
+                        </a:prstTxWarp>
+                        <a:noAutofit/>
+                      </wps:bodyPr>
+                    </wps:wsp>
+                  </a:graphicData>
+                </a:graphic>
+                <wp14:sizeRelV relativeFrom="margin">
+                  <wp14:pctHeight>0</wp14:pctHeight>
+                </wp14:sizeRelV>
+              </wp:anchor>
+            </w:drawing>
+          </mc:Choice>
+          <mc:Fallback>
+            <w:pict>
+              <v:shape id="Text Box 6" o:spid="_x0000_s1031" type="#_x0000_t202" style="position:absolute;margin-left:222.5pt;margin-top:23.55pt;width:288.9pt;height:18.65pt;z-index:251664384;visibility:visible;mso-wrap-style:square;mso-height-percent:0;mso-wrap-distance-left:9pt;mso-wrap-distance-top:0;mso-wrap-distance-right:9pt;mso-wrap-distance-bottom:0;mso-position-horizontal:absolute;mso-position-horizontal-relative:text;mso-position-vertical:absolute;mso-position-vertical-relative:text;mso-height-percent:0;mso-height-relative:margin;v-text-anchor:top" o:gfxdata="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" fillcolor="white [3201]" strokeweight=".5pt">
+                <v:textbox>
+                  <w:txbxContent>
+                    <w:p>
+                      <w:pPr>
+                        <w:rPr>
+                          <w:sz w:val="18"/>
+                          <w:szCs w:val="18"/>
+                        </w:rPr>
+                      </w:pPr>
+                      <w:r>
+                        <w:rPr>
+                          <w:sz w:val="18"/>
+                          <w:szCs w:val="18"/>
+                        </w:rPr>
+                        <w:t xml:space="preserve">URL declarations similar to Table of contents for </w:t>
+                      </w:r>
+                      <w:proofErr w:type="spellStart"/>
+                      <w:r>
+                        <w:rPr>
+                          <w:sz w:val="18"/>
+                          <w:szCs w:val="18"/>
+                        </w:rPr>
+                        <w:t>myweb</w:t>
+                      </w:r>
+                      <w:proofErr w:type="spellEnd"/>
+                      <w:r>
+                        <w:rPr>
+                          <w:sz w:val="18"/>
+                          <w:szCs w:val="18"/>
+                        </w:rPr>
+                        <w:t xml:space="preserve"> project</w:t>
+                      </w:r>
+                    </w:p>
+                  </w:txbxContent>
+                </v:textbox>
+              </v:shape>
+            </w:pict>
+          </mc:Fallback>
+        </mc:AlternateContent>
+      </w:r>
+      <w:r>
+        <w:tab/>
+      </w:r>
+      <w:r>
+        <w:tab/>
+      </w:r>
+      <w:r>
+        <w:tab/>
+        <w:t>settings.py</w:t>
+      </w:r>
+    </w:p>
+    <w:p>
+      <w:r>
+        <w:rPr>
+          <w:noProof/>
+          <w:lang w:eastAsia="en-IN"/>
+        </w:rPr>
+        <mc:AlternateContent>
+          <mc:Choice Requires="wps">
+            <w:drawing>
+              <wp:anchor distT="0" distB="0" distL="114300" distR="114300" simplePos="0" relativeHeight="251672576" behindDoc="0" locked="0" layoutInCell="1" allowOverlap="1">
+                <wp:simplePos x="0" y="0"/>
+                <wp:positionH relativeFrom="column">
+                  <wp:posOffset>2315688</wp:posOffset>
+                </wp:positionH>
+                <wp:positionV relativeFrom="paragraph">
+                  <wp:posOffset>101031</wp:posOffset>
+                </wp:positionV>
+                <wp:extent cx="510540" cy="0"/>
+                <wp:effectExtent l="0" t="76200" r="22860" b="114300"/>
+                <wp:wrapNone/>
+                <wp:docPr id="14" name="Straight Arrow Connector 14"/>
+                <wp:cNvGraphicFramePr/>
+                <a:graphic xmlns:a="http://schemas.openxmlformats.org/drawingml/2006/main">
+                  <a:graphicData uri="http://schemas.microsoft.com/office/word/2010/wordprocessingShape">
+                    <wps:wsp>
+                      <wps:cNvCnPr/>
+                      <wps:spPr>
+                        <a:xfrm>
+                          <a:off x="0" y="0"/>
+                          <a:ext cx="510540" cy="0"/>
+                        </a:xfrm>
+                        <a:prstGeom prst="straightConnector1">
+                          <a:avLst/>
+                        </a:prstGeom>
+                        <a:ln>
+                          <a:tailEnd type="arrow"/>
+                        </a:ln>
+                      </wps:spPr>
+                      <wps:style>
+                        <a:lnRef idx="1">
+                          <a:schemeClr val="accent1"/>
+                        </a:lnRef>
+                        <a:fillRef idx="0">
+                          <a:schemeClr val="accent1"/>
+                        </a:fillRef>
+                        <a:effectRef idx="0">
+                          <a:schemeClr val="accent1"/>
+                        </a:effectRef>
+                        <a:fontRef idx="minor">
+                          <a:schemeClr val="tx1"/>
+                        </a:fontRef>
+                      </wps:style>
+                      <wps:bodyPr/>
+                    </wps:wsp>
+                  </a:graphicData>
+                </a:graphic>
+                <wp14:sizeRelH relativeFrom="margin">
+                  <wp14:pctWidth>0</wp14:pctWidth>
+                </wp14:sizeRelH>
+                <wp14:sizeRelV relativeFrom="margin">
+                  <wp14:pctHeight>0</wp14:pctHeight>
+                </wp14:sizeRelV>
+              </wp:anchor>
+            </w:drawing>
+          </mc:Choice>
+          <mc:Fallback>
+            <w:pict>
+              <v:shape id="Straight Arrow Connector 14" o:spid="_x0000_s1026" type="#_x0000_t32" style="position:absolute;margin-left:182.35pt;margin-top:7.95pt;width:40.2pt;height:0;z-index:251672576;visibility:visible;mso-wrap-style:square;mso-width-percent:0;mso-height-percent:0;mso-wrap-distance-left:9pt;mso-wrap-distance-top:0;mso-wrap-distance-right:9pt;mso-wrap-distance-bottom:0;mso-position-horizontal:absolute;mso-position-horizontal-relative:text;mso-position-vertical:absolute;mso-position-vertical-relative:text;mso-width-percent:0;mso-height-percent:0;mso-width-relative:margin;mso-height-relative:margin" o:gfxdata="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" strokecolor="#4579b8 [3044]">
+                <v:stroke endarrow="open"/>
+              </v:shape>
+            </w:pict>
+          </mc:Fallback>
+        </mc:AlternateContent>
+      </w:r>
+      <w:r>
+        <w:rPr>
+          <w:noProof/>
+          <w:lang w:eastAsia="en-IN"/>
+        </w:rPr>
+        <mc:AlternateContent>
+          <mc:Choice Requires="wps">
+            <w:drawing>
+              <wp:anchor distT="0" distB="0" distL="114300" distR="114300" simplePos="0" relativeHeight="251665408" behindDoc="0" locked="0" layoutInCell="1" allowOverlap="1" wp14:anchorId="670955DD" wp14:editId="6C2FE602">
+                <wp:simplePos x="0" y="0"/>
+                <wp:positionH relativeFrom="column">
+                  <wp:posOffset>2826327</wp:posOffset>
+                </wp:positionH>
+                <wp:positionV relativeFrom="paragraph">
+                  <wp:posOffset>285099</wp:posOffset>
+                </wp:positionV>
+                <wp:extent cx="3740728" cy="255319"/>
+                <wp:effectExtent l="0" t="0" r="12700" b="11430"/>
+                <wp:wrapNone/>
+                <wp:docPr id="7" name="Text Box 7"/>
+                <wp:cNvGraphicFramePr/>
+                <a:graphic xmlns:a="http://schemas.openxmlformats.org/drawingml/2006/main">
+                  <a:graphicData uri="http://schemas.microsoft.com/office/word/2010/wordprocessingShape">
+                    <wps:wsp>
+                      <wps:cNvSpPr txBox="1"/>
+                      <wps:spPr>
+                        <a:xfrm>
+                          <a:off x="0" y="0"/>
+                          <a:ext cx="3740728" cy="255319"/>
+                        </a:xfrm>
+                        <a:prstGeom prst="rect">
+                          <a:avLst/>
+                        </a:prstGeom>
+                        <a:solidFill>
+                          <a:schemeClr val="lt1"/>
+                        </a:solidFill>
+                        <a:ln w="6350">
+                          <a:solidFill>
+                            <a:prstClr val="black"/>
+                          </a:solidFill>
+                        </a:ln>
+                        <a:effectLst/>
+                      </wps:spPr>
+                      <wps:style>
+                        <a:lnRef idx="0">
+                          <a:schemeClr val="accent1"/>
+                        </a:lnRef>
+                        <a:fillRef idx="0">
+                          <a:schemeClr val="accent1"/>
+                        </a:fillRef>
+                        <a:effectRef idx="0">
+                          <a:schemeClr val="accent1"/>
+                        </a:effectRef>
+                        <a:fontRef idx="minor">
+                          <a:schemeClr val="dk1"/>
+                        </a:fontRef>
+                      </wps:style>
+                      <wps:txbx>
+                        <w:txbxContent>
+                          <w:p>
+                            <w:pPr>
+                              <w:rPr>
+                                <w:sz w:val="18"/>
+                                <w:szCs w:val="18"/>
+                              </w:rPr>
+                            </w:pPr>
+                            <w:proofErr w:type="gramStart"/>
+                            <w:r>
+                              <w:rPr>
+                                <w:sz w:val="18"/>
+                                <w:szCs w:val="18"/>
+                              </w:rPr>
+                              <w:t xml:space="preserve">An entry-point for WSGI-compatible web servers to serve </w:t>
+                            </w:r>
+                            <w:proofErr w:type="spellStart"/>
+                            <w:r>
+                              <w:rPr>
+                                <w:sz w:val="18"/>
+                                <w:szCs w:val="18"/>
+                              </w:rPr>
+                              <w:t>myweb</w:t>
+                            </w:r>
+                            <w:proofErr w:type="spellEnd"/>
+                            <w:r>
+                              <w:rPr>
+                                <w:sz w:val="18"/>
+                                <w:szCs w:val="18"/>
+                              </w:rPr>
+                              <w:t xml:space="preserve"> project.</w:t>
+                            </w:r>
+                            <w:proofErr w:type="gramEnd"/>
+                          </w:p>
+                        </w:txbxContent>
+                      </wps:txbx>
+                      <wps:bodyPr rot="0" spcFirstLastPara="0" vertOverflow="overflow" horzOverflow="overflow" vert="horz" wrap="square" lIns="91440" tIns="45720" rIns="91440" bIns="45720" numCol="1" spcCol="0" rtlCol="0" fromWordArt="0" anchor="t" anchorCtr="0" forceAA="0" compatLnSpc="1">
+                        <a:prstTxWarp prst="textNoShape">
+                          <a:avLst/>
+                        </a:prstTxWarp>
+                        <a:noAutofit/>
+                      </wps:bodyPr>
+                    </wps:wsp>
+                  </a:graphicData>
+                </a:graphic>
+              </wp:anchor>
+            </w:drawing>
+          </mc:Choice>
+          <mc:Fallback>
+            <w:pict>
+              <v:shape id="Text Box 7" o:spid="_x0000_s1032" type="#_x0000_t202" style="position:absolute;margin-left:222.55pt;margin-top:22.45pt;width:294.55pt;height:20.1pt;z-index:251665408;visibility:visible;mso-wrap-style:square;mso-wrap-distance-left:9pt;mso-wrap-distance-top:0;mso-wrap-distance-right:9pt;mso-wrap-distance-bottom:0;mso-position-horizontal:absolute;mso-position-horizontal-relative:text;mso-position-vertical:absolute;mso-position-vertical-relative:text;v-text-anchor:top" o:gfxdata="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" fillcolor="white [3201]" strokeweight=".5pt">
+                <v:textbox>
+                  <w:txbxContent>
+                    <w:p>
+                      <w:pPr>
+                        <w:rPr>
+                          <w:sz w:val="18"/>
+                          <w:szCs w:val="18"/>
+                        </w:rPr>
+                      </w:pPr>
+                      <w:proofErr w:type="gramStart"/>
+                      <w:r>
+                        <w:rPr>
+                          <w:sz w:val="18"/>
+                          <w:szCs w:val="18"/>
+                        </w:rPr>
+                        <w:t xml:space="preserve">An entry-point for WSGI-compatible web servers to serve </w:t>
+                      </w:r>
+                      <w:proofErr w:type="spellStart"/>
+                      <w:r>
+                        <w:rPr>
+                          <w:sz w:val="18"/>
+                          <w:szCs w:val="18"/>
+                        </w:rPr>
+                        <w:t>myweb</w:t>
+                      </w:r>
+                      <w:proofErr w:type="spellEnd"/>
+                      <w:r>
+                        <w:rPr>
+                          <w:sz w:val="18"/>
+                          <w:szCs w:val="18"/>
+                        </w:rPr>
+                        <w:t xml:space="preserve"> project.</w:t>
+                      </w:r>
+                      <w:proofErr w:type="gramEnd"/>
+                    </w:p>
+                  </w:txbxContent>
+                </v:textbox>
+              </v:shape>
+            </w:pict>
+          </mc:Fallback>
+        </mc:AlternateContent>
+      </w:r>
+      <w:r>
+        <w:tab/>
+      </w:r>
+      <w:r>
+        <w:tab/>
+      </w:r>
+      <w:r>
+        <w:tab/>
+        <w:t>urls.py</w:t>
+      </w:r>
+    </w:p>
+    <w:p>
+      <w:r>
+        <w:rPr>
+          <w:noProof/>
+          <w:lang w:eastAsia="en-IN"/>
+        </w:rPr>
+        <mc:AlternateContent>
+          <mc:Choice Requires="wps">
+            <w:drawing>
+              <wp:anchor distT="0" distB="0" distL="114300" distR="114300" simplePos="0" relativeHeight="251673600" behindDoc="0" locked="0" layoutInCell="1" allowOverlap="1">
+                <wp:simplePos x="0" y="0"/>
+                <wp:positionH relativeFrom="column">
+                  <wp:posOffset>2315688</wp:posOffset>
+                </wp:positionH>
+                <wp:positionV relativeFrom="paragraph">
+                  <wp:posOffset>98450</wp:posOffset>
+                </wp:positionV>
+                <wp:extent cx="539750" cy="0"/>
+                <wp:effectExtent l="0" t="76200" r="12700" b="114300"/>
+                <wp:wrapNone/>
+                <wp:docPr id="15" name="Straight Arrow Connector 15"/>
+                <wp:cNvGraphicFramePr/>
+                <a:graphic xmlns:a="http://schemas.openxmlformats.org/drawingml/2006/main">
+                  <a:graphicData uri="http://schemas.microsoft.com/office/word/2010/wordprocessingShape">
+                    <wps:wsp>
+                      <wps:cNvCnPr/>
+                      <wps:spPr>
+                        <a:xfrm>
+                          <a:off x="0" y="0"/>
+                          <a:ext cx="539750" cy="0"/>
+                        </a:xfrm>
+                        <a:prstGeom prst="straightConnector1">
+                          <a:avLst/>
+                        </a:prstGeom>
+                        <a:ln>
+                          <a:tailEnd type="arrow"/>
+                        </a:ln>
+                      </wps:spPr>
+                      <wps:style>
+                        <a:lnRef idx="1">
+                          <a:schemeClr val="accent1"/>
+                        </a:lnRef>
+                        <a:fillRef idx="0">
+                          <a:schemeClr val="accent1"/>
+                        </a:fillRef>
+                        <a:effectRef idx="0">
+                          <a:schemeClr val="accent1"/>
+                        </a:effectRef>
+                        <a:fontRef idx="minor">
+                          <a:schemeClr val="tx1"/>
+                        </a:fontRef>
+                      </wps:style>
+                      <wps:bodyPr/>
+                    </wps:wsp>
+                  </a:graphicData>
+                </a:graphic>
+                <wp14:sizeRelH relativeFrom="margin">
+                  <wp14:pctWidth>0</wp14:pctWidth>
+                </wp14:sizeRelH>
+                <wp14:sizeRelV relativeFrom="margin">
+                  <wp14:pctHeight>0</wp14:pctHeight>
+                </wp14:sizeRelV>
+              </wp:anchor>
+            </w:drawing>
+          </mc:Choice>
+          <mc:Fallback>
+            <w:pict>
+              <v:shape id="Straight Arrow Connector 15" o:spid="_x0000_s1026" type="#_x0000_t32" style="position:absolute;margin-left:182.35pt;margin-top:7.75pt;width:42.5pt;height:0;z-index:251673600;visibility:visible;mso-wrap-style:square;mso-width-percent:0;mso-height-percent:0;mso-wrap-distance-left:9pt;mso-wrap-distance-top:0;mso-wrap-distance-right:9pt;mso-wrap-distance-bottom:0;mso-position-horizontal:absolute;mso-position-horizontal-relative:text;mso-position-vertical:absolute;mso-position-vertical-relative:text;mso-width-percent:0;mso-height-percent:0;mso-width-relative:margin;mso-height-relative:margin" o:gfxdata="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" strokecolor="#4579b8 [3044]">
+                <v:stroke endarrow="open"/>
+              </v:shape>
+            </w:pict>
+          </mc:Fallback>
+        </mc:AlternateContent>
+      </w:r>
+      <w:r>
+        <w:tab/>
+      </w:r>
+      <w:r>
+        <w:tab/>
+      </w:r>
+      <w:r>
+        <w:tab/>
+        <w:t>wsgi.py</w:t>
+      </w:r>
+    </w:p>
+    <w:p>
+      <w:pPr>
+        <w:rPr>
+          <w:b/>
+        </w:rPr>
+      </w:pPr>
+      <w:r>
+        <w:rPr>
+          <w:b/>
+        </w:rPr>
+        <w:tab/>
+      </w:r>
+    </w:p>
+    <w:p>
+      <w:pPr>
+        <w:rPr>
+          <w:b/>
+        </w:rPr>
+      </w:pPr>
+    </w:p>
+    <w:p>
+      <w:pPr>
+        <w:rPr>
+          <w:b/>
+        </w:rPr>
+      </w:pPr>
+    </w:p>
+    <w:p>
+      <w:pPr>
+        <w:rPr>
+          <w:b/>
+        </w:rPr>
+      </w:pPr>
+    </w:p>
+    <w:p>
+      <w:pPr>
+        <w:rPr>
+          <w:b/>
+        </w:rPr>
+      </w:pPr>
+    </w:p>
+    <w:p>
+      <w:pPr>
+        <w:rPr>
+          <w:b/>
+        </w:rPr>
+      </w:pPr>
+    </w:p>
+    <w:p>
+      <w:pPr>
+        <w:rPr>
+          <w:b/>
+        </w:rPr>
+      </w:pPr>
+      <w:r>
+        <w:rPr>
+          <w:b/>
+        </w:rPr>
+        <w:lastRenderedPageBreak/>
+        <w:t>Up and Running your Project:</w:t>
+      </w:r>
+    </w:p>
+    <w:p>
+      <w:r>
+        <w:rPr>
+          <w:b/>
+        </w:rPr>
+        <w:tab/>
+      </w:r>
+      <w:proofErr w:type="spellStart"/>
+      <w:proofErr w:type="gramStart"/>
+      <w:r>
+        <w:t>Lets</w:t>
+      </w:r>
+      <w:proofErr w:type="spellEnd"/>
+      <w:proofErr w:type="gramEnd"/>
+      <w:r>
+        <w:t xml:space="preserve"> start the project to see the Django web interface. On the command line, change to </w:t>
+      </w:r>
+      <w:proofErr w:type="spellStart"/>
+      <w:r>
+        <w:t>myweb</w:t>
+      </w:r>
+      <w:proofErr w:type="spellEnd"/>
+      <w:r>
+        <w:t xml:space="preserve"> root directory and execute the command</w:t>
+      </w:r>
+    </w:p>
+    <w:p>
+      <w:r>
+        <w:tab/>
+        <w:t xml:space="preserve">$ </w:t>
+      </w:r>
+      <w:proofErr w:type="gramStart"/>
+      <w:r>
+        <w:t>python</w:t>
+      </w:r>
+      <w:proofErr w:type="gramEnd"/>
+      <w:r>
+        <w:t xml:space="preserve"> manage.py </w:t>
+      </w:r>
+      <w:proofErr w:type="spellStart"/>
+      <w:r>
+        <w:t>runserver</w:t>
+      </w:r>
+      <w:proofErr w:type="spellEnd"/>
+    </w:p>
+    <w:p>
+      <w:r>
+        <w:t xml:space="preserve">You’ll see </w:t>
+      </w:r>
+      <w:proofErr w:type="gramStart"/>
+      <w:r>
+        <w:t>a</w:t>
+      </w:r>
+      <w:proofErr w:type="gramEnd"/>
+      <w:r>
+        <w:t xml:space="preserve"> output on the command line.</w:t>
+      </w:r>
+    </w:p>
+    <w:p>
+      <w:r>
+        <w:t xml:space="preserve">Open the web browser and provide the URL </w:t>
+      </w:r>
+      <w:hyperlink r:id="rId6" w:history="1">
+        <w:r>
+          <w:rPr>
+            <w:rStyle w:val="Hyperlink"/>
+          </w:rPr>
+          <w:t>http://127.0.0.1:8000/</w:t>
+        </w:r>
+      </w:hyperlink>
+      <w:r>
+        <w:t xml:space="preserve"> to launch the Django project page.</w:t>
+      </w:r>
+    </w:p>
+    <w:p>
+      <w:r>
+        <w:tab/>
+      </w:r>
+      <w:r>
+        <w:tab/>
+      </w:r>
+      <w:r>
+        <w:drawing>
+          <wp:inline distT="0" distB="0" distL="0" distR="0" wp14:anchorId="5C190480" wp14:editId="7EFFD3AC">
+            <wp:extent cx="3740727" cy="2222855"/>
+            <wp:effectExtent l="0" t="0" r="0" b="6350"/>
+            <wp:docPr id="16" name="Picture 16"/>
+            <wp:cNvGraphicFramePr>
+              <a:graphicFrameLocks xmlns:a="http://schemas.openxmlformats.org/drawingml/2006/main" noChangeAspect="1"/>
+            </wp:cNvGraphicFramePr>
+            <a:graphic xmlns:a="http://schemas.openxmlformats.org/drawingml/2006/main">
+              <a:graphicData uri="http://schemas.openxmlformats.org/drawingml/2006/picture">
+                <pic:pic xmlns:pic="http://schemas.openxmlformats.org/drawingml/2006/picture">
+                  <pic:nvPicPr>
+                    <pic:cNvPr id="0" name=""/>
+                    <pic:cNvPicPr/>
+                  </pic:nvPicPr>
+                  <pic:blipFill>
+                    <a:blip r:embed="rId7"/>
+                    <a:stretch>
+                      <a:fillRect/>
+                    </a:stretch>
+                  </pic:blipFill>
+                  <pic:spPr>
+                    <a:xfrm>
+                      <a:off x="0" y="0"/>
+                      <a:ext cx="3746006" cy="2225992"/>
+                    </a:xfrm>
+                    <a:prstGeom prst="rect">
+                      <a:avLst/>
+                    </a:prstGeom>
+                  </pic:spPr>
+                </pic:pic>
+              </a:graphicData>
+            </a:graphic>
+          </wp:inline>
+        </w:drawing>
+      </w:r>
+    </w:p>
+    <w:p/>
+    <w:p>
+      <w:pPr>
+        <w:rPr>
+          <w:b/>
+        </w:rPr>
+      </w:pPr>
+      <w:r>
+        <w:rPr>
+          <w:b/>
+        </w:rPr>
+        <w:t>Create an App:</w:t>
+      </w:r>
+    </w:p>
+    <w:p>
+      <w:r>
+        <w:tab/>
+        <w:t xml:space="preserve"> To work with the project, you need </w:t>
+      </w:r>
+      <w:proofErr w:type="spellStart"/>
+      <w:proofErr w:type="gramStart"/>
+      <w:r>
+        <w:t>a</w:t>
+      </w:r>
+      <w:proofErr w:type="spellEnd"/>
+      <w:proofErr w:type="gramEnd"/>
+      <w:r>
+        <w:t xml:space="preserve"> application or app that performs different actions.</w:t>
+      </w:r>
+    </w:p>
+    <w:p>
+      <w:proofErr w:type="gramStart"/>
+      <w:r>
+        <w:t>To create an app poll.</w:t>
+      </w:r>
+      <w:proofErr w:type="gramEnd"/>
+      <w:r>
+        <w:t xml:space="preserve"> Go to the container directory </w:t>
+      </w:r>
+      <w:proofErr w:type="spellStart"/>
+      <w:r>
+        <w:t>myweb</w:t>
+      </w:r>
+      <w:proofErr w:type="spellEnd"/>
+      <w:r>
+        <w:t xml:space="preserve"> and execute the command.</w:t>
+      </w:r>
+    </w:p>
+    <w:p>
+      <w:r>
+        <w:tab/>
+        <w:t xml:space="preserve">$ </w:t>
+      </w:r>
+      <w:proofErr w:type="gramStart"/>
+      <w:r>
+        <w:t>python</w:t>
+      </w:r>
+      <w:proofErr w:type="gramEnd"/>
+      <w:r>
+        <w:t xml:space="preserve"> manage.py </w:t>
+      </w:r>
+      <w:proofErr w:type="spellStart"/>
+      <w:r>
+        <w:t>startapp</w:t>
+      </w:r>
+      <w:proofErr w:type="spellEnd"/>
+      <w:r>
+        <w:t xml:space="preserve"> poll</w:t>
+      </w:r>
+    </w:p>
+    <w:p>
+      <w:r>
+        <w:t>The poll app is created with all necessary components.</w:t>
+      </w:r>
+    </w:p>
+    <w:p>
+      <w:pPr>
+        <w:rPr>
+          <w:b/>
+        </w:rPr>
+      </w:pPr>
+      <w:r>
+        <w:rPr>
+          <w:b/>
+        </w:rPr>
+        <w:t>What an App Entails:</w:t>
+      </w:r>
+    </w:p>
+    <w:p>
+      <w:r>
+        <w:rPr>
+          <w:b/>
+        </w:rPr>
+        <w:tab/>
+      </w:r>
+      <w:r>
+        <w:t>A Django app has the following:</w:t>
+      </w:r>
+    </w:p>
+    <w:p>
+      <w:pPr>
+        <w:rPr>
+          <w:sz w:val="16"/>
+          <w:szCs w:val="16"/>
+        </w:rPr>
+      </w:pPr>
+      <w:proofErr w:type="gramStart"/>
+      <w:r>
+        <w:t>admin.py</w:t>
+      </w:r>
+      <w:proofErr w:type="gramEnd"/>
+      <w:r>
+        <w:tab/>
+      </w:r>
+      <w:r>
+        <w:rPr>
+          <w:sz w:val="16"/>
+          <w:szCs w:val="16"/>
+        </w:rPr>
+        <w:t>reads model metadata and provides an interface to manage app content</w:t>
+      </w:r>
+    </w:p>
+    <w:p>
+      <w:pPr>
+        <w:rPr>
+          <w:sz w:val="16"/>
+          <w:szCs w:val="16"/>
+        </w:rPr>
+      </w:pPr>
+      <w:proofErr w:type="gramStart"/>
+      <w:r>
+        <w:t>views.py</w:t>
+      </w:r>
+      <w:proofErr w:type="gramEnd"/>
+      <w:r>
+        <w:tab/>
+      </w:r>
+      <w:r>
+        <w:rPr>
+          <w:sz w:val="16"/>
+          <w:szCs w:val="16"/>
+        </w:rPr>
+        <w:t>web based requests and response is configured in this file</w:t>
+      </w:r>
+    </w:p>
+    <w:p>
+      <w:pPr>
+        <w:rPr>
+          <w:sz w:val="16"/>
+          <w:szCs w:val="16"/>
+        </w:rPr>
+      </w:pPr>
+      <w:proofErr w:type="gramStart"/>
+      <w:r>
+        <w:t>apps.py</w:t>
+      </w:r>
+      <w:proofErr w:type="gramEnd"/>
+      <w:r>
+        <w:tab/>
+      </w:r>
+      <w:r>
+        <w:tab/>
+      </w:r>
+      <w:r>
+        <w:rPr>
+          <w:sz w:val="16"/>
+          <w:szCs w:val="16"/>
+        </w:rPr>
+        <w:t xml:space="preserve">application configuration details for the app are included. </w:t>
+      </w:r>
+      <w:proofErr w:type="spellStart"/>
+      <w:r>
+        <w:rPr>
+          <w:sz w:val="16"/>
+          <w:szCs w:val="16"/>
+        </w:rPr>
+        <w:t>Eg</w:t>
+      </w:r>
+      <w:proofErr w:type="spellEnd"/>
+      <w:r>
+        <w:rPr>
+          <w:sz w:val="16"/>
+          <w:szCs w:val="16"/>
+        </w:rPr>
+        <w:t>: custom app name.</w:t>
+      </w:r>
+    </w:p>
+    <w:p>
+      <w:pPr>
+        <w:rPr>
+          <w:sz w:val="16"/>
+          <w:szCs w:val="16"/>
+        </w:rPr>
+      </w:pPr>
+      <w:proofErr w:type="gramStart"/>
+      <w:r>
+        <w:t>tests.py</w:t>
+      </w:r>
+      <w:proofErr w:type="gramEnd"/>
+      <w:r>
+        <w:tab/>
+      </w:r>
+      <w:r>
+        <w:tab/>
+      </w:r>
+      <w:r>
+        <w:rPr>
+          <w:sz w:val="16"/>
+          <w:szCs w:val="16"/>
+        </w:rPr>
+        <w:t>app unit test automation classes are included in this</w:t>
+      </w:r>
+    </w:p>
+    <w:p>
+      <w:pPr>
+        <w:rPr>
+          <w:sz w:val="16"/>
+          <w:szCs w:val="16"/>
+        </w:rPr>
+      </w:pPr>
+      <w:proofErr w:type="gramStart"/>
+      <w:r>
+        <w:t>models.py</w:t>
+      </w:r>
+      <w:proofErr w:type="gramEnd"/>
+      <w:r>
+        <w:tab/>
+      </w:r>
+      <w:r>
+        <w:rPr>
+          <w:sz w:val="16"/>
+          <w:szCs w:val="16"/>
+        </w:rPr>
+        <w:t>A class for each model is defined with the model structure layout</w:t>
+      </w:r>
+    </w:p>
+    <w:p>
+      <w:pPr>
+        <w:rPr>
+          <w:sz w:val="16"/>
+          <w:szCs w:val="16"/>
+        </w:rPr>
+      </w:pPr>
+      <w:proofErr w:type="gramStart"/>
+      <w:r>
+        <w:t>migrations</w:t>
+      </w:r>
+      <w:proofErr w:type="gramEnd"/>
+      <w:r>
+        <w:t>/</w:t>
+      </w:r>
+      <w:r>
+        <w:tab/>
+      </w:r>
+      <w:r>
+        <w:rPr>
+          <w:sz w:val="16"/>
+          <w:szCs w:val="16"/>
+        </w:rPr>
+        <w:t>contains migrated model details with the corresponding database table structure.</w:t>
+      </w:r>
+    </w:p>
+    <w:p>
+      <w:pPr>
+        <w:rPr>
+          <w:sz w:val="16"/>
+          <w:szCs w:val="16"/>
+        </w:rPr>
+      </w:pPr>
       <w:bookmarkStart w:id="0" w:name="_GoBack"/>
       <w:bookmarkEnd w:id="0"/>
     </w:p>
@@ -536,6 +2791,47 @@
     <w:semiHidden/>
     <w:unhideWhenUsed/>
   </w:style>
+  <w:style w:type="character" w:styleId="Hyperlink">
+    <w:name w:val="Hyperlink"/>
+    <w:basedOn w:val="DefaultParagraphFont"/>
+    <w:uiPriority w:val="99"/>
+    <w:unhideWhenUsed/>
+    <w:rsid w:val="007431E5"/>
+    <w:rPr>
+      <w:color w:val="0000FF" w:themeColor="hyperlink"/>
+      <w:u w:val="single"/>
+    </w:rPr>
+  </w:style>
+  <w:style w:type="paragraph" w:styleId="BalloonText">
+    <w:name w:val="Balloon Text"/>
+    <w:basedOn w:val="Normal"/>
+    <w:link w:val="BalloonTextChar"/>
+    <w:uiPriority w:val="99"/>
+    <w:semiHidden/>
+    <w:unhideWhenUsed/>
+    <w:rsid w:val="007E565D"/>
+    <w:pPr>
+      <w:spacing w:after="0" w:line="240" w:lineRule="auto"/>
+    </w:pPr>
+    <w:rPr>
+      <w:rFonts w:ascii="Tahoma" w:hAnsi="Tahoma" w:cs="Tahoma"/>
+      <w:sz w:val="16"/>
+      <w:szCs w:val="16"/>
+    </w:rPr>
+  </w:style>
+  <w:style w:type="character" w:customStyle="1" w:styleId="BalloonTextChar">
+    <w:name w:val="Balloon Text Char"/>
+    <w:basedOn w:val="DefaultParagraphFont"/>
+    <w:link w:val="BalloonText"/>
+    <w:uiPriority w:val="99"/>
+    <w:semiHidden/>
+    <w:rsid w:val="007E565D"/>
+    <w:rPr>
+      <w:rFonts w:ascii="Tahoma" w:hAnsi="Tahoma" w:cs="Tahoma"/>
+      <w:sz w:val="16"/>
+      <w:szCs w:val="16"/>
+    </w:rPr>
+  </w:style>
 </w:styles>
 </file>
 
@@ -725,6 +3021,47 @@
     <w:uiPriority w:val="99"/>
     <w:semiHidden/>
     <w:unhideWhenUsed/>
+  </w:style>
+  <w:style w:type="character" w:styleId="Hyperlink">
+    <w:name w:val="Hyperlink"/>
+    <w:basedOn w:val="DefaultParagraphFont"/>
+    <w:uiPriority w:val="99"/>
+    <w:unhideWhenUsed/>
+    <w:rsid w:val="007431E5"/>
+    <w:rPr>
+      <w:color w:val="0000FF" w:themeColor="hyperlink"/>
+      <w:u w:val="single"/>
+    </w:rPr>
+  </w:style>
+  <w:style w:type="paragraph" w:styleId="BalloonText">
+    <w:name w:val="Balloon Text"/>
+    <w:basedOn w:val="Normal"/>
+    <w:link w:val="BalloonTextChar"/>
+    <w:uiPriority w:val="99"/>
+    <w:semiHidden/>
+    <w:unhideWhenUsed/>
+    <w:rsid w:val="007E565D"/>
+    <w:pPr>
+      <w:spacing w:after="0" w:line="240" w:lineRule="auto"/>
+    </w:pPr>
+    <w:rPr>
+      <w:rFonts w:ascii="Tahoma" w:hAnsi="Tahoma" w:cs="Tahoma"/>
+      <w:sz w:val="16"/>
+      <w:szCs w:val="16"/>
+    </w:rPr>
+  </w:style>
+  <w:style w:type="character" w:customStyle="1" w:styleId="BalloonTextChar">
+    <w:name w:val="Balloon Text Char"/>
+    <w:basedOn w:val="DefaultParagraphFont"/>
+    <w:link w:val="BalloonText"/>
+    <w:uiPriority w:val="99"/>
+    <w:semiHidden/>
+    <w:rsid w:val="007E565D"/>
+    <w:rPr>
+      <w:rFonts w:ascii="Tahoma" w:hAnsi="Tahoma" w:cs="Tahoma"/>
+      <w:sz w:val="16"/>
+      <w:szCs w:val="16"/>
+    </w:rPr>
   </w:style>
 </w:styles>
 </file>
@@ -1012,4 +3349,16 @@
   <a:objectDefaults/>
   <a:extraClrSchemeLst/>
 </a:theme>
+</file>
+
+<file path=customXml/item1.xml><?xml version="1.0" encoding="utf-8"?>
+<b:Sources xmlns:b="http://schemas.openxmlformats.org/officeDocument/2006/bibliography" xmlns="http://schemas.openxmlformats.org/officeDocument/2006/bibliography" SelectedStyle="\APA.XSL" StyleName="APA"/>
+</file>
+
+<file path=customXml/itemProps1.xml><?xml version="1.0" encoding="utf-8"?>
+<ds:datastoreItem xmlns:ds="http://schemas.openxmlformats.org/officeDocument/2006/customXml" ds:itemID="{39344822-B3FE-4819-8DCF-BB70BD115E13}">
+  <ds:schemaRefs>
+    <ds:schemaRef ds:uri="http://schemas.openxmlformats.org/officeDocument/2006/bibliography"/>
+  </ds:schemaRefs>
+</ds:datastoreItem>
 </file>
</xml_diff>